<commit_message>
forth upload on 2018/10/14
</commit_message>
<xml_diff>
--- a/系统架构设计.docx
+++ b/系统架构设计.docx
@@ -1466,8 +1466,6 @@
       <w:r>
         <w:t xml:space="preserve">    </w:t>
       </w:r>
-      <w:bookmarkStart w:id="0" w:name="_GoBack"/>
-      <w:bookmarkEnd w:id="0"/>
       <w:r>
         <w:rPr>
           <w:lang w:val="en-US" w:eastAsia="zh-CN"/>
@@ -1797,15 +1795,39 @@
       <w:pPr>
         <w:ind w:firstLine="420"/>
         <w:jc w:val="left"/>
-      </w:pPr>
-      <w:r>
-        <w:t>分布式产生独立的</w:t>
+        <w:rPr>
+          <w:rFonts w:hint="eastAsia"/>
+        </w:rPr>
+      </w:pPr>
+      <w:r>
+        <w:t>分布式</w:t>
+      </w:r>
+      <w:r>
+        <w:t>数据库</w:t>
+      </w:r>
+      <w:r>
+        <w:t>产生独立的</w:t>
       </w:r>
       <w:r>
         <w:rPr>
           <w:rFonts w:hint="eastAsia"/>
         </w:rPr>
         <w:t xml:space="preserve"> ID有两种办法：</w:t>
+      </w:r>
+    </w:p>
+    <w:p>
+      <w:pPr>
+        <w:ind w:left="420" w:leftChars="0" w:firstLine="420"/>
+        <w:jc w:val="left"/>
+        <w:rPr>
+          <w:rFonts w:hint="eastAsia"/>
+        </w:rPr>
+      </w:pPr>
+      <w:r>
+        <w:rPr>
+          <w:rFonts w:hint="default"/>
+        </w:rPr>
+        <w:t>比如使用redis等提供的计数器实现</w:t>
       </w:r>
     </w:p>
     <w:p>
@@ -1813,7 +1835,7 @@
         <w:widowControl/>
         <w:jc w:val="center"/>
         <w:rPr>
-          <w:rFonts w:hint="eastAsia" w:ascii="SimSun" w:hAnsi="SimSun" w:eastAsia="SimSun" w:cs="SimSun"/>
+          <w:rFonts w:ascii="SimSun" w:hAnsi="SimSun" w:eastAsia="SimSun" w:cs="SimSun"/>
           <w:kern w:val="0"/>
           <w:sz w:val="24"/>
           <w:szCs w:val="24"/>
@@ -1878,6 +1900,30 @@
     </w:p>
     <w:p>
       <w:pPr>
+        <w:widowControl/>
+        <w:jc w:val="center"/>
+        <w:rPr>
+          <w:rFonts w:ascii="SimSun" w:hAnsi="SimSun" w:eastAsia="SimSun" w:cs="SimSun"/>
+          <w:kern w:val="0"/>
+          <w:sz w:val="24"/>
+          <w:szCs w:val="24"/>
+        </w:rPr>
+      </w:pPr>
+    </w:p>
+    <w:p>
+      <w:pPr>
+        <w:widowControl/>
+        <w:jc w:val="center"/>
+        <w:rPr>
+          <w:rFonts w:hint="eastAsia" w:ascii="SimSun" w:hAnsi="SimSun" w:eastAsia="SimSun" w:cs="SimSun"/>
+          <w:kern w:val="0"/>
+          <w:sz w:val="24"/>
+          <w:szCs w:val="24"/>
+        </w:rPr>
+      </w:pPr>
+    </w:p>
+    <w:p>
+      <w:pPr>
         <w:jc w:val="left"/>
       </w:pPr>
       <w:r>
@@ -1895,15 +1941,8 @@
       <w:r>
         <w:t>容器管理工具的比较</w:t>
       </w:r>
-      <w:r>
-        <w:rPr>
-          <w:rFonts w:hint="eastAsia"/>
-        </w:rPr>
-        <w:t>：</w:t>
-      </w:r>
-      <w:r>
-        <w:tab/>
-      </w:r>
+      <w:bookmarkStart w:id="0" w:name="_GoBack"/>
+      <w:bookmarkEnd w:id="0"/>
       <w:r>
         <w:pict>
           <v:shape id="_x0000_i1031" o:spt="75" type="#_x0000_t75" style="height:274.85pt;width:414.85pt;" filled="f" o:preferrelative="t" stroked="f" coordsize="21600,21600">

</xml_diff>